<commit_message>
Se actualiza el logo de la compañia en los forms
</commit_message>
<xml_diff>
--- a/SESTicket/SESTicket/Reports/docx/CEM-CO-SOP-09-SCF-06-FinishOperation.docx
+++ b/SESTicket/SESTicket/Reports/docx/CEM-CO-SOP-09-SCF-06-FinishOperation.docx
@@ -1,6 +1,6 @@
 
 <file path=word/document.xml><?xml version="1.0" encoding="utf-8"?>
-<w:document xmlns:wpc="http://schemas.microsoft.com/office/word/2010/wordprocessingCanvas" xmlns:cx="http://schemas.microsoft.com/office/drawing/2014/chartex" xmlns:cx1="http://schemas.microsoft.com/office/drawing/2015/9/8/chartex" xmlns:cx2="http://schemas.microsoft.com/office/drawing/2015/10/21/chartex" xmlns:cx3="http://schemas.microsoft.com/office/drawing/2016/5/9/chartex" xmlns:cx4="http://schemas.microsoft.com/office/drawing/2016/5/10/chartex" xmlns:cx5="http://schemas.microsoft.com/office/drawing/2016/5/11/chartex" xmlns:cx6="http://schemas.microsoft.com/office/drawing/2016/5/12/chartex" xmlns:cx7="http://schemas.microsoft.com/office/drawing/2016/5/13/chartex" xmlns:cx8="http://schemas.microsoft.com/office/drawing/2016/5/14/chartex" xmlns:mc="http://schemas.openxmlformats.org/markup-compatibility/2006" xmlns:aink="http://schemas.microsoft.com/office/drawing/2016/ink" xmlns:am3d="http://schemas.microsoft.com/office/drawing/2017/model3d" xmlns:o="urn:schemas-microsoft-com:office:office" xmlns:r="http://schemas.openxmlformats.org/officeDocument/2006/relationships" xmlns:m="http://schemas.openxmlformats.org/officeDocument/2006/math" xmlns:v="urn:schemas-microsoft-com:vml" xmlns:wp14="http://schemas.microsoft.com/office/word/2010/wordprocessingDrawing" xmlns:wp="http://schemas.openxmlformats.org/drawingml/2006/wordprocessingDrawing" xmlns:w10="urn:schemas-microsoft-com:office:word" xmlns:w="http://schemas.openxmlformats.org/wordprocessingml/2006/main" xmlns:w14="http://schemas.microsoft.com/office/word/2010/wordml" xmlns:w15="http://schemas.microsoft.com/office/word/2012/wordml" xmlns:w16cid="http://schemas.microsoft.com/office/word/2016/wordml/cid" xmlns:w16se="http://schemas.microsoft.com/office/word/2015/wordml/symex" xmlns:wpg="http://schemas.microsoft.com/office/word/2010/wordprocessingGroup" xmlns:wpi="http://schemas.microsoft.com/office/word/2010/wordprocessingInk" xmlns:wne="http://schemas.microsoft.com/office/word/2006/wordml" xmlns:wps="http://schemas.microsoft.com/office/word/2010/wordprocessingShape" mc:Ignorable="w14 w15 w16se w16cid wp14">
+<w:document xmlns:wpc="http://schemas.microsoft.com/office/word/2010/wordprocessingCanvas" xmlns:cx="http://schemas.microsoft.com/office/drawing/2014/chartex" xmlns:cx1="http://schemas.microsoft.com/office/drawing/2015/9/8/chartex" xmlns:cx2="http://schemas.microsoft.com/office/drawing/2015/10/21/chartex" xmlns:cx3="http://schemas.microsoft.com/office/drawing/2016/5/9/chartex" xmlns:cx4="http://schemas.microsoft.com/office/drawing/2016/5/10/chartex" xmlns:cx5="http://schemas.microsoft.com/office/drawing/2016/5/11/chartex" xmlns:cx6="http://schemas.microsoft.com/office/drawing/2016/5/12/chartex" xmlns:cx7="http://schemas.microsoft.com/office/drawing/2016/5/13/chartex" xmlns:cx8="http://schemas.microsoft.com/office/drawing/2016/5/14/chartex" xmlns:mc="http://schemas.openxmlformats.org/markup-compatibility/2006" xmlns:aink="http://schemas.microsoft.com/office/drawing/2016/ink" xmlns:am3d="http://schemas.microsoft.com/office/drawing/2017/model3d" xmlns:o="urn:schemas-microsoft-com:office:office" xmlns:oel="http://schemas.microsoft.com/office/2019/extlst" xmlns:r="http://schemas.openxmlformats.org/officeDocument/2006/relationships" xmlns:m="http://schemas.openxmlformats.org/officeDocument/2006/math" xmlns:v="urn:schemas-microsoft-com:vml" xmlns:wp14="http://schemas.microsoft.com/office/word/2010/wordprocessingDrawing" xmlns:wp="http://schemas.openxmlformats.org/drawingml/2006/wordprocessingDrawing" xmlns:w10="urn:schemas-microsoft-com:office:word" xmlns:w="http://schemas.openxmlformats.org/wordprocessingml/2006/main" xmlns:w14="http://schemas.microsoft.com/office/word/2010/wordml" xmlns:w15="http://schemas.microsoft.com/office/word/2012/wordml" xmlns:w16cex="http://schemas.microsoft.com/office/word/2018/wordml/cex" xmlns:w16cid="http://schemas.microsoft.com/office/word/2016/wordml/cid" xmlns:w16="http://schemas.microsoft.com/office/word/2018/wordml" xmlns:w16du="http://schemas.microsoft.com/office/word/2023/wordml/word16du" xmlns:w16sdtdh="http://schemas.microsoft.com/office/word/2020/wordml/sdtdatahash" xmlns:w16sdtfl="http://schemas.microsoft.com/office/word/2024/wordml/sdtformatlock" xmlns:w16se="http://schemas.microsoft.com/office/word/2015/wordml/symex" xmlns:wpg="http://schemas.microsoft.com/office/word/2010/wordprocessingGroup" xmlns:wpi="http://schemas.microsoft.com/office/word/2010/wordprocessingInk" xmlns:wne="http://schemas.microsoft.com/office/word/2006/wordml" xmlns:wps="http://schemas.microsoft.com/office/word/2010/wordprocessingShape" mc:Ignorable="w14 w15 w16se w16cid w16 w16cex w16sdtdh w16sdtfl w16du wp14">
   <w:body>
     <w:p>
       <w:pPr>
@@ -639,8 +639,6 @@
       <w:pPr>
         <w:spacing w:after="0" w:line="240" w:lineRule="auto"/>
       </w:pPr>
-      <w:bookmarkStart w:id="0" w:name="_GoBack"/>
-      <w:bookmarkEnd w:id="0"/>
     </w:p>
     <w:sectPr>
       <w:headerReference w:type="default" r:id="rId6"/>
@@ -655,7 +653,7 @@
 </file>
 
 <file path=word/endnotes.xml><?xml version="1.0" encoding="utf-8"?>
-<w:endnotes xmlns:wpc="http://schemas.microsoft.com/office/word/2010/wordprocessingCanvas" xmlns:cx="http://schemas.microsoft.com/office/drawing/2014/chartex" xmlns:cx1="http://schemas.microsoft.com/office/drawing/2015/9/8/chartex" xmlns:cx2="http://schemas.microsoft.com/office/drawing/2015/10/21/chartex" xmlns:cx3="http://schemas.microsoft.com/office/drawing/2016/5/9/chartex" xmlns:cx4="http://schemas.microsoft.com/office/drawing/2016/5/10/chartex" xmlns:cx5="http://schemas.microsoft.com/office/drawing/2016/5/11/chartex" xmlns:cx6="http://schemas.microsoft.com/office/drawing/2016/5/12/chartex" xmlns:cx7="http://schemas.microsoft.com/office/drawing/2016/5/13/chartex" xmlns:cx8="http://schemas.microsoft.com/office/drawing/2016/5/14/chartex" xmlns:mc="http://schemas.openxmlformats.org/markup-compatibility/2006" xmlns:aink="http://schemas.microsoft.com/office/drawing/2016/ink" xmlns:am3d="http://schemas.microsoft.com/office/drawing/2017/model3d" xmlns:o="urn:schemas-microsoft-com:office:office" xmlns:r="http://schemas.openxmlformats.org/officeDocument/2006/relationships" xmlns:m="http://schemas.openxmlformats.org/officeDocument/2006/math" xmlns:v="urn:schemas-microsoft-com:vml" xmlns:wp14="http://schemas.microsoft.com/office/word/2010/wordprocessingDrawing" xmlns:wp="http://schemas.openxmlformats.org/drawingml/2006/wordprocessingDrawing" xmlns:w10="urn:schemas-microsoft-com:office:word" xmlns:w="http://schemas.openxmlformats.org/wordprocessingml/2006/main" xmlns:w14="http://schemas.microsoft.com/office/word/2010/wordml" xmlns:w15="http://schemas.microsoft.com/office/word/2012/wordml" xmlns:w16cid="http://schemas.microsoft.com/office/word/2016/wordml/cid" xmlns:w16se="http://schemas.microsoft.com/office/word/2015/wordml/symex" xmlns:wpg="http://schemas.microsoft.com/office/word/2010/wordprocessingGroup" xmlns:wpi="http://schemas.microsoft.com/office/word/2010/wordprocessingInk" xmlns:wne="http://schemas.microsoft.com/office/word/2006/wordml" xmlns:wps="http://schemas.microsoft.com/office/word/2010/wordprocessingShape" mc:Ignorable="w14 w15 w16se w16cid wp14">
+<w:endnotes xmlns:wpc="http://schemas.microsoft.com/office/word/2010/wordprocessingCanvas" xmlns:cx="http://schemas.microsoft.com/office/drawing/2014/chartex" xmlns:cx1="http://schemas.microsoft.com/office/drawing/2015/9/8/chartex" xmlns:cx2="http://schemas.microsoft.com/office/drawing/2015/10/21/chartex" xmlns:cx3="http://schemas.microsoft.com/office/drawing/2016/5/9/chartex" xmlns:cx4="http://schemas.microsoft.com/office/drawing/2016/5/10/chartex" xmlns:cx5="http://schemas.microsoft.com/office/drawing/2016/5/11/chartex" xmlns:cx6="http://schemas.microsoft.com/office/drawing/2016/5/12/chartex" xmlns:cx7="http://schemas.microsoft.com/office/drawing/2016/5/13/chartex" xmlns:cx8="http://schemas.microsoft.com/office/drawing/2016/5/14/chartex" xmlns:mc="http://schemas.openxmlformats.org/markup-compatibility/2006" xmlns:aink="http://schemas.microsoft.com/office/drawing/2016/ink" xmlns:am3d="http://schemas.microsoft.com/office/drawing/2017/model3d" xmlns:o="urn:schemas-microsoft-com:office:office" xmlns:oel="http://schemas.microsoft.com/office/2019/extlst" xmlns:r="http://schemas.openxmlformats.org/officeDocument/2006/relationships" xmlns:m="http://schemas.openxmlformats.org/officeDocument/2006/math" xmlns:v="urn:schemas-microsoft-com:vml" xmlns:wp14="http://schemas.microsoft.com/office/word/2010/wordprocessingDrawing" xmlns:wp="http://schemas.openxmlformats.org/drawingml/2006/wordprocessingDrawing" xmlns:w10="urn:schemas-microsoft-com:office:word" xmlns:w="http://schemas.openxmlformats.org/wordprocessingml/2006/main" xmlns:w14="http://schemas.microsoft.com/office/word/2010/wordml" xmlns:w15="http://schemas.microsoft.com/office/word/2012/wordml" xmlns:w16cex="http://schemas.microsoft.com/office/word/2018/wordml/cex" xmlns:w16cid="http://schemas.microsoft.com/office/word/2016/wordml/cid" xmlns:w16="http://schemas.microsoft.com/office/word/2018/wordml" xmlns:w16du="http://schemas.microsoft.com/office/word/2023/wordml/word16du" xmlns:w16sdtdh="http://schemas.microsoft.com/office/word/2020/wordml/sdtdatahash" xmlns:w16sdtfl="http://schemas.microsoft.com/office/word/2024/wordml/sdtformatlock" xmlns:w16se="http://schemas.microsoft.com/office/word/2015/wordml/symex" xmlns:wpg="http://schemas.microsoft.com/office/word/2010/wordprocessingGroup" xmlns:wpi="http://schemas.microsoft.com/office/word/2010/wordprocessingInk" xmlns:wne="http://schemas.microsoft.com/office/word/2006/wordml" xmlns:wps="http://schemas.microsoft.com/office/word/2010/wordprocessingShape" mc:Ignorable="w14 w15 w16se w16cid w16 w16cex w16sdtdh w16sdtfl w16du wp14">
   <w:endnote w:type="separator" w:id="-1">
     <w:p>
       <w:pPr>
@@ -680,7 +678,7 @@
 </file>
 
 <file path=word/footer1.xml><?xml version="1.0" encoding="utf-8"?>
-<w:ftr xmlns:wpc="http://schemas.microsoft.com/office/word/2010/wordprocessingCanvas" xmlns:cx="http://schemas.microsoft.com/office/drawing/2014/chartex" xmlns:cx1="http://schemas.microsoft.com/office/drawing/2015/9/8/chartex" xmlns:cx2="http://schemas.microsoft.com/office/drawing/2015/10/21/chartex" xmlns:cx3="http://schemas.microsoft.com/office/drawing/2016/5/9/chartex" xmlns:cx4="http://schemas.microsoft.com/office/drawing/2016/5/10/chartex" xmlns:cx5="http://schemas.microsoft.com/office/drawing/2016/5/11/chartex" xmlns:cx6="http://schemas.microsoft.com/office/drawing/2016/5/12/chartex" xmlns:cx7="http://schemas.microsoft.com/office/drawing/2016/5/13/chartex" xmlns:cx8="http://schemas.microsoft.com/office/drawing/2016/5/14/chartex" xmlns:mc="http://schemas.openxmlformats.org/markup-compatibility/2006" xmlns:aink="http://schemas.microsoft.com/office/drawing/2016/ink" xmlns:am3d="http://schemas.microsoft.com/office/drawing/2017/model3d" xmlns:o="urn:schemas-microsoft-com:office:office" xmlns:r="http://schemas.openxmlformats.org/officeDocument/2006/relationships" xmlns:m="http://schemas.openxmlformats.org/officeDocument/2006/math" xmlns:v="urn:schemas-microsoft-com:vml" xmlns:wp14="http://schemas.microsoft.com/office/word/2010/wordprocessingDrawing" xmlns:wp="http://schemas.openxmlformats.org/drawingml/2006/wordprocessingDrawing" xmlns:w10="urn:schemas-microsoft-com:office:word" xmlns:w="http://schemas.openxmlformats.org/wordprocessingml/2006/main" xmlns:w14="http://schemas.microsoft.com/office/word/2010/wordml" xmlns:w15="http://schemas.microsoft.com/office/word/2012/wordml" xmlns:w16cid="http://schemas.microsoft.com/office/word/2016/wordml/cid" xmlns:w16se="http://schemas.microsoft.com/office/word/2015/wordml/symex" xmlns:wpg="http://schemas.microsoft.com/office/word/2010/wordprocessingGroup" xmlns:wpi="http://schemas.microsoft.com/office/word/2010/wordprocessingInk" xmlns:wne="http://schemas.microsoft.com/office/word/2006/wordml" xmlns:wps="http://schemas.microsoft.com/office/word/2010/wordprocessingShape" mc:Ignorable="w14 w15 w16se w16cid wp14">
+<w:ftr xmlns:wpc="http://schemas.microsoft.com/office/word/2010/wordprocessingCanvas" xmlns:cx="http://schemas.microsoft.com/office/drawing/2014/chartex" xmlns:cx1="http://schemas.microsoft.com/office/drawing/2015/9/8/chartex" xmlns:cx2="http://schemas.microsoft.com/office/drawing/2015/10/21/chartex" xmlns:cx3="http://schemas.microsoft.com/office/drawing/2016/5/9/chartex" xmlns:cx4="http://schemas.microsoft.com/office/drawing/2016/5/10/chartex" xmlns:cx5="http://schemas.microsoft.com/office/drawing/2016/5/11/chartex" xmlns:cx6="http://schemas.microsoft.com/office/drawing/2016/5/12/chartex" xmlns:cx7="http://schemas.microsoft.com/office/drawing/2016/5/13/chartex" xmlns:cx8="http://schemas.microsoft.com/office/drawing/2016/5/14/chartex" xmlns:mc="http://schemas.openxmlformats.org/markup-compatibility/2006" xmlns:aink="http://schemas.microsoft.com/office/drawing/2016/ink" xmlns:am3d="http://schemas.microsoft.com/office/drawing/2017/model3d" xmlns:o="urn:schemas-microsoft-com:office:office" xmlns:oel="http://schemas.microsoft.com/office/2019/extlst" xmlns:r="http://schemas.openxmlformats.org/officeDocument/2006/relationships" xmlns:m="http://schemas.openxmlformats.org/officeDocument/2006/math" xmlns:v="urn:schemas-microsoft-com:vml" xmlns:wp14="http://schemas.microsoft.com/office/word/2010/wordprocessingDrawing" xmlns:wp="http://schemas.openxmlformats.org/drawingml/2006/wordprocessingDrawing" xmlns:w10="urn:schemas-microsoft-com:office:word" xmlns:w="http://schemas.openxmlformats.org/wordprocessingml/2006/main" xmlns:w14="http://schemas.microsoft.com/office/word/2010/wordml" xmlns:w15="http://schemas.microsoft.com/office/word/2012/wordml" xmlns:w16cex="http://schemas.microsoft.com/office/word/2018/wordml/cex" xmlns:w16cid="http://schemas.microsoft.com/office/word/2016/wordml/cid" xmlns:w16="http://schemas.microsoft.com/office/word/2018/wordml" xmlns:w16du="http://schemas.microsoft.com/office/word/2023/wordml/word16du" xmlns:w16sdtdh="http://schemas.microsoft.com/office/word/2020/wordml/sdtdatahash" xmlns:w16sdtfl="http://schemas.microsoft.com/office/word/2024/wordml/sdtformatlock" xmlns:w16se="http://schemas.microsoft.com/office/word/2015/wordml/symex" xmlns:wpg="http://schemas.microsoft.com/office/word/2010/wordprocessingGroup" xmlns:wpi="http://schemas.microsoft.com/office/word/2010/wordprocessingInk" xmlns:wne="http://schemas.microsoft.com/office/word/2006/wordml" xmlns:wps="http://schemas.microsoft.com/office/word/2010/wordprocessingShape" mc:Ignorable="w14 w15 w16se w16cid w16 w16cex w16sdtdh w16sdtfl w16du wp14">
   <w:tbl>
     <w:tblPr>
       <w:tblStyle w:val="TableGrid"/>
@@ -814,7 +812,7 @@
 </file>
 
 <file path=word/footnotes.xml><?xml version="1.0" encoding="utf-8"?>
-<w:footnotes xmlns:wpc="http://schemas.microsoft.com/office/word/2010/wordprocessingCanvas" xmlns:cx="http://schemas.microsoft.com/office/drawing/2014/chartex" xmlns:cx1="http://schemas.microsoft.com/office/drawing/2015/9/8/chartex" xmlns:cx2="http://schemas.microsoft.com/office/drawing/2015/10/21/chartex" xmlns:cx3="http://schemas.microsoft.com/office/drawing/2016/5/9/chartex" xmlns:cx4="http://schemas.microsoft.com/office/drawing/2016/5/10/chartex" xmlns:cx5="http://schemas.microsoft.com/office/drawing/2016/5/11/chartex" xmlns:cx6="http://schemas.microsoft.com/office/drawing/2016/5/12/chartex" xmlns:cx7="http://schemas.microsoft.com/office/drawing/2016/5/13/chartex" xmlns:cx8="http://schemas.microsoft.com/office/drawing/2016/5/14/chartex" xmlns:mc="http://schemas.openxmlformats.org/markup-compatibility/2006" xmlns:aink="http://schemas.microsoft.com/office/drawing/2016/ink" xmlns:am3d="http://schemas.microsoft.com/office/drawing/2017/model3d" xmlns:o="urn:schemas-microsoft-com:office:office" xmlns:r="http://schemas.openxmlformats.org/officeDocument/2006/relationships" xmlns:m="http://schemas.openxmlformats.org/officeDocument/2006/math" xmlns:v="urn:schemas-microsoft-com:vml" xmlns:wp14="http://schemas.microsoft.com/office/word/2010/wordprocessingDrawing" xmlns:wp="http://schemas.openxmlformats.org/drawingml/2006/wordprocessingDrawing" xmlns:w10="urn:schemas-microsoft-com:office:word" xmlns:w="http://schemas.openxmlformats.org/wordprocessingml/2006/main" xmlns:w14="http://schemas.microsoft.com/office/word/2010/wordml" xmlns:w15="http://schemas.microsoft.com/office/word/2012/wordml" xmlns:w16cid="http://schemas.microsoft.com/office/word/2016/wordml/cid" xmlns:w16se="http://schemas.microsoft.com/office/word/2015/wordml/symex" xmlns:wpg="http://schemas.microsoft.com/office/word/2010/wordprocessingGroup" xmlns:wpi="http://schemas.microsoft.com/office/word/2010/wordprocessingInk" xmlns:wne="http://schemas.microsoft.com/office/word/2006/wordml" xmlns:wps="http://schemas.microsoft.com/office/word/2010/wordprocessingShape" mc:Ignorable="w14 w15 w16se w16cid wp14">
+<w:footnotes xmlns:wpc="http://schemas.microsoft.com/office/word/2010/wordprocessingCanvas" xmlns:cx="http://schemas.microsoft.com/office/drawing/2014/chartex" xmlns:cx1="http://schemas.microsoft.com/office/drawing/2015/9/8/chartex" xmlns:cx2="http://schemas.microsoft.com/office/drawing/2015/10/21/chartex" xmlns:cx3="http://schemas.microsoft.com/office/drawing/2016/5/9/chartex" xmlns:cx4="http://schemas.microsoft.com/office/drawing/2016/5/10/chartex" xmlns:cx5="http://schemas.microsoft.com/office/drawing/2016/5/11/chartex" xmlns:cx6="http://schemas.microsoft.com/office/drawing/2016/5/12/chartex" xmlns:cx7="http://schemas.microsoft.com/office/drawing/2016/5/13/chartex" xmlns:cx8="http://schemas.microsoft.com/office/drawing/2016/5/14/chartex" xmlns:mc="http://schemas.openxmlformats.org/markup-compatibility/2006" xmlns:aink="http://schemas.microsoft.com/office/drawing/2016/ink" xmlns:am3d="http://schemas.microsoft.com/office/drawing/2017/model3d" xmlns:o="urn:schemas-microsoft-com:office:office" xmlns:oel="http://schemas.microsoft.com/office/2019/extlst" xmlns:r="http://schemas.openxmlformats.org/officeDocument/2006/relationships" xmlns:m="http://schemas.openxmlformats.org/officeDocument/2006/math" xmlns:v="urn:schemas-microsoft-com:vml" xmlns:wp14="http://schemas.microsoft.com/office/word/2010/wordprocessingDrawing" xmlns:wp="http://schemas.openxmlformats.org/drawingml/2006/wordprocessingDrawing" xmlns:w10="urn:schemas-microsoft-com:office:word" xmlns:w="http://schemas.openxmlformats.org/wordprocessingml/2006/main" xmlns:w14="http://schemas.microsoft.com/office/word/2010/wordml" xmlns:w15="http://schemas.microsoft.com/office/word/2012/wordml" xmlns:w16cex="http://schemas.microsoft.com/office/word/2018/wordml/cex" xmlns:w16cid="http://schemas.microsoft.com/office/word/2016/wordml/cid" xmlns:w16="http://schemas.microsoft.com/office/word/2018/wordml" xmlns:w16du="http://schemas.microsoft.com/office/word/2023/wordml/word16du" xmlns:w16sdtdh="http://schemas.microsoft.com/office/word/2020/wordml/sdtdatahash" xmlns:w16sdtfl="http://schemas.microsoft.com/office/word/2024/wordml/sdtformatlock" xmlns:w16se="http://schemas.microsoft.com/office/word/2015/wordml/symex" xmlns:wpg="http://schemas.microsoft.com/office/word/2010/wordprocessingGroup" xmlns:wpi="http://schemas.microsoft.com/office/word/2010/wordprocessingInk" xmlns:wne="http://schemas.microsoft.com/office/word/2006/wordml" xmlns:wps="http://schemas.microsoft.com/office/word/2010/wordprocessingShape" mc:Ignorable="w14 w15 w16se w16cid w16 w16cex w16sdtdh w16sdtfl w16du wp14">
   <w:footnote w:type="separator" w:id="-1">
     <w:p>
       <w:pPr>
@@ -839,7 +837,7 @@
 </file>
 
 <file path=word/header1.xml><?xml version="1.0" encoding="utf-8"?>
-<w:hdr xmlns:wpc="http://schemas.microsoft.com/office/word/2010/wordprocessingCanvas" xmlns:cx="http://schemas.microsoft.com/office/drawing/2014/chartex" xmlns:cx1="http://schemas.microsoft.com/office/drawing/2015/9/8/chartex" xmlns:cx2="http://schemas.microsoft.com/office/drawing/2015/10/21/chartex" xmlns:cx3="http://schemas.microsoft.com/office/drawing/2016/5/9/chartex" xmlns:cx4="http://schemas.microsoft.com/office/drawing/2016/5/10/chartex" xmlns:cx5="http://schemas.microsoft.com/office/drawing/2016/5/11/chartex" xmlns:cx6="http://schemas.microsoft.com/office/drawing/2016/5/12/chartex" xmlns:cx7="http://schemas.microsoft.com/office/drawing/2016/5/13/chartex" xmlns:cx8="http://schemas.microsoft.com/office/drawing/2016/5/14/chartex" xmlns:mc="http://schemas.openxmlformats.org/markup-compatibility/2006" xmlns:aink="http://schemas.microsoft.com/office/drawing/2016/ink" xmlns:am3d="http://schemas.microsoft.com/office/drawing/2017/model3d" xmlns:o="urn:schemas-microsoft-com:office:office" xmlns:r="http://schemas.openxmlformats.org/officeDocument/2006/relationships" xmlns:m="http://schemas.openxmlformats.org/officeDocument/2006/math" xmlns:v="urn:schemas-microsoft-com:vml" xmlns:wp14="http://schemas.microsoft.com/office/word/2010/wordprocessingDrawing" xmlns:wp="http://schemas.openxmlformats.org/drawingml/2006/wordprocessingDrawing" xmlns:w10="urn:schemas-microsoft-com:office:word" xmlns:w="http://schemas.openxmlformats.org/wordprocessingml/2006/main" xmlns:w14="http://schemas.microsoft.com/office/word/2010/wordml" xmlns:w15="http://schemas.microsoft.com/office/word/2012/wordml" xmlns:w16cid="http://schemas.microsoft.com/office/word/2016/wordml/cid" xmlns:w16se="http://schemas.microsoft.com/office/word/2015/wordml/symex" xmlns:wpg="http://schemas.microsoft.com/office/word/2010/wordprocessingGroup" xmlns:wpi="http://schemas.microsoft.com/office/word/2010/wordprocessingInk" xmlns:wne="http://schemas.microsoft.com/office/word/2006/wordml" xmlns:wps="http://schemas.microsoft.com/office/word/2010/wordprocessingShape" mc:Ignorable="w14 w15 w16se w16cid wp14">
+<w:hdr xmlns:wpc="http://schemas.microsoft.com/office/word/2010/wordprocessingCanvas" xmlns:cx="http://schemas.microsoft.com/office/drawing/2014/chartex" xmlns:cx1="http://schemas.microsoft.com/office/drawing/2015/9/8/chartex" xmlns:cx2="http://schemas.microsoft.com/office/drawing/2015/10/21/chartex" xmlns:cx3="http://schemas.microsoft.com/office/drawing/2016/5/9/chartex" xmlns:cx4="http://schemas.microsoft.com/office/drawing/2016/5/10/chartex" xmlns:cx5="http://schemas.microsoft.com/office/drawing/2016/5/11/chartex" xmlns:cx6="http://schemas.microsoft.com/office/drawing/2016/5/12/chartex" xmlns:cx7="http://schemas.microsoft.com/office/drawing/2016/5/13/chartex" xmlns:cx8="http://schemas.microsoft.com/office/drawing/2016/5/14/chartex" xmlns:mc="http://schemas.openxmlformats.org/markup-compatibility/2006" xmlns:aink="http://schemas.microsoft.com/office/drawing/2016/ink" xmlns:am3d="http://schemas.microsoft.com/office/drawing/2017/model3d" xmlns:o="urn:schemas-microsoft-com:office:office" xmlns:oel="http://schemas.microsoft.com/office/2019/extlst" xmlns:r="http://schemas.openxmlformats.org/officeDocument/2006/relationships" xmlns:m="http://schemas.openxmlformats.org/officeDocument/2006/math" xmlns:v="urn:schemas-microsoft-com:vml" xmlns:wp14="http://schemas.microsoft.com/office/word/2010/wordprocessingDrawing" xmlns:wp="http://schemas.openxmlformats.org/drawingml/2006/wordprocessingDrawing" xmlns:w10="urn:schemas-microsoft-com:office:word" xmlns:w="http://schemas.openxmlformats.org/wordprocessingml/2006/main" xmlns:w14="http://schemas.microsoft.com/office/word/2010/wordml" xmlns:w15="http://schemas.microsoft.com/office/word/2012/wordml" xmlns:w16cex="http://schemas.microsoft.com/office/word/2018/wordml/cex" xmlns:w16cid="http://schemas.microsoft.com/office/word/2016/wordml/cid" xmlns:w16="http://schemas.microsoft.com/office/word/2018/wordml" xmlns:w16du="http://schemas.microsoft.com/office/word/2023/wordml/word16du" xmlns:w16sdtdh="http://schemas.microsoft.com/office/word/2020/wordml/sdtdatahash" xmlns:w16sdtfl="http://schemas.microsoft.com/office/word/2024/wordml/sdtformatlock" xmlns:w16se="http://schemas.microsoft.com/office/word/2015/wordml/symex" xmlns:wpg="http://schemas.microsoft.com/office/word/2010/wordprocessingGroup" xmlns:wpi="http://schemas.microsoft.com/office/word/2010/wordprocessingInk" xmlns:wne="http://schemas.microsoft.com/office/word/2006/wordml" xmlns:wps="http://schemas.microsoft.com/office/word/2010/wordprocessingShape" mc:Ignorable="w14 w15 w16se w16cid w16 w16cex w16sdtdh w16sdtfl w16du wp14">
   <w:tbl>
     <w:tblPr>
       <w:tblStyle w:val="TableGrid"/>
@@ -871,34 +869,21 @@
           </w:pPr>
           <w:r>
             <w:rPr>
-              <w:rFonts w:ascii="Open Sans" w:hAnsi="Open Sans" w:cs="Tahoma"/>
               <w:noProof/>
-              <w:color w:val="3E81B5"/>
-              <w:sz w:val="18"/>
-              <w:szCs w:val="18"/>
-              <w:lang w:val="pt-BR" w:eastAsia="pt-BR"/>
             </w:rPr>
             <w:drawing>
-              <wp:anchor distT="0" distB="0" distL="114300" distR="114300" simplePos="0" relativeHeight="251659264" behindDoc="1" locked="0" layoutInCell="1" allowOverlap="1" wp14:anchorId="43D7C9D6" wp14:editId="4866E1BF">
+              <wp:anchor distT="0" distB="0" distL="114300" distR="114300" simplePos="0" relativeHeight="251659264" behindDoc="0" locked="0" layoutInCell="1" allowOverlap="1" wp14:anchorId="5413B8B6" wp14:editId="0A13C02F">
                 <wp:simplePos x="0" y="0"/>
                 <wp:positionH relativeFrom="column">
-                  <wp:posOffset>-3810</wp:posOffset>
+                  <wp:posOffset>491490</wp:posOffset>
                 </wp:positionH>
                 <wp:positionV relativeFrom="paragraph">
-                  <wp:posOffset>153670</wp:posOffset>
+                  <wp:posOffset>191769</wp:posOffset>
                 </wp:positionV>
-                <wp:extent cx="1905000" cy="609600"/>
-                <wp:effectExtent l="0" t="0" r="0" b="0"/>
-                <wp:wrapThrough wrapText="bothSides">
-                  <wp:wrapPolygon edited="0">
-                    <wp:start x="0" y="0"/>
-                    <wp:lineTo x="0" y="20925"/>
-                    <wp:lineTo x="21384" y="20925"/>
-                    <wp:lineTo x="21384" y="0"/>
-                    <wp:lineTo x="0" y="0"/>
-                  </wp:wrapPolygon>
-                </wp:wrapThrough>
-                <wp:docPr id="3" name="dnn_dnnLOGO_imgLogo" descr="Superior Energy Portal"/>
+                <wp:extent cx="1195869" cy="672465"/>
+                <wp:effectExtent l="0" t="0" r="4445" b="0"/>
+                <wp:wrapNone/>
+                <wp:docPr id="2062812712" name="Picture 1" descr="A blue and grey logo&#10;&#10;AI-generated content may be incorrect."/>
                 <wp:cNvGraphicFramePr>
                   <a:graphicFrameLocks xmlns:a="http://schemas.openxmlformats.org/drawingml/2006/main" noChangeAspect="1"/>
                 </wp:cNvGraphicFramePr>
@@ -906,42 +891,39 @@
                   <a:graphicData uri="http://schemas.openxmlformats.org/drawingml/2006/picture">
                     <pic:pic xmlns:pic="http://schemas.openxmlformats.org/drawingml/2006/picture">
                       <pic:nvPicPr>
-                        <pic:cNvPr id="0" name="dnn_dnnLOGO_imgLogo" descr="Superior Energy Portal">
-                          <a:hlinkClick r:id="rId1" tooltip="&quot;Superior Energy Portal&quot;"/>
-                        </pic:cNvPr>
-                        <pic:cNvPicPr>
-                          <a:picLocks noChangeAspect="1" noChangeArrowheads="1"/>
-                        </pic:cNvPicPr>
+                        <pic:cNvPr id="2062812712" name="Picture 1" descr="A blue and grey logo&#10;&#10;AI-generated content may be incorrect."/>
+                        <pic:cNvPicPr/>
                       </pic:nvPicPr>
                       <pic:blipFill>
-                        <a:blip r:embed="rId2">
+                        <a:blip r:embed="rId1">
                           <a:extLst>
                             <a:ext uri="{28A0092B-C50C-407E-A947-70E740481C1C}">
                               <a14:useLocalDpi xmlns:a14="http://schemas.microsoft.com/office/drawing/2010/main" val="0"/>
                             </a:ext>
                           </a:extLst>
                         </a:blip>
-                        <a:srcRect/>
                         <a:stretch>
                           <a:fillRect/>
                         </a:stretch>
                       </pic:blipFill>
-                      <pic:spPr bwMode="auto">
+                      <pic:spPr>
                         <a:xfrm>
                           <a:off x="0" y="0"/>
-                          <a:ext cx="1905000" cy="609600"/>
+                          <a:ext cx="1198331" cy="673850"/>
                         </a:xfrm>
                         <a:prstGeom prst="rect">
                           <a:avLst/>
                         </a:prstGeom>
-                        <a:noFill/>
-                        <a:ln>
-                          <a:noFill/>
-                        </a:ln>
                       </pic:spPr>
                     </pic:pic>
                   </a:graphicData>
                 </a:graphic>
+                <wp14:sizeRelH relativeFrom="page">
+                  <wp14:pctWidth>0</wp14:pctWidth>
+                </wp14:sizeRelH>
+                <wp14:sizeRelV relativeFrom="page">
+                  <wp14:pctHeight>0</wp14:pctHeight>
+                </wp14:sizeRelV>
               </wp:anchor>
             </w:drawing>
           </w:r>
@@ -1028,7 +1010,7 @@
                         </pic:cNvPicPr>
                       </pic:nvPicPr>
                       <pic:blipFill>
-                        <a:blip r:embed="rId3" cstate="print">
+                        <a:blip r:embed="rId2" cstate="print">
                           <a:extLst>
                             <a:ext uri="{28A0092B-C50C-407E-A947-70E740481C1C}">
                               <a14:useLocalDpi xmlns:a14="http://schemas.microsoft.com/office/drawing/2010/main" val="0"/>
@@ -1075,7 +1057,7 @@
 </file>
 
 <file path=word/styles.xml><?xml version="1.0" encoding="utf-8"?>
-<w:styles xmlns:mc="http://schemas.openxmlformats.org/markup-compatibility/2006" xmlns:r="http://schemas.openxmlformats.org/officeDocument/2006/relationships" xmlns:w="http://schemas.openxmlformats.org/wordprocessingml/2006/main" xmlns:w14="http://schemas.microsoft.com/office/word/2010/wordml" xmlns:w15="http://schemas.microsoft.com/office/word/2012/wordml" xmlns:w16cid="http://schemas.microsoft.com/office/word/2016/wordml/cid" xmlns:w16se="http://schemas.microsoft.com/office/word/2015/wordml/symex" mc:Ignorable="w14 w15 w16se w16cid">
+<w:styles xmlns:mc="http://schemas.openxmlformats.org/markup-compatibility/2006" xmlns:r="http://schemas.openxmlformats.org/officeDocument/2006/relationships" xmlns:w="http://schemas.openxmlformats.org/wordprocessingml/2006/main" xmlns:w14="http://schemas.microsoft.com/office/word/2010/wordml" xmlns:w15="http://schemas.microsoft.com/office/word/2012/wordml" xmlns:w16cex="http://schemas.microsoft.com/office/word/2018/wordml/cex" xmlns:w16cid="http://schemas.microsoft.com/office/word/2016/wordml/cid" xmlns:w16="http://schemas.microsoft.com/office/word/2018/wordml" xmlns:w16du="http://schemas.microsoft.com/office/word/2023/wordml/word16du" xmlns:w16sdtdh="http://schemas.microsoft.com/office/word/2020/wordml/sdtdatahash" xmlns:w16sdtfl="http://schemas.microsoft.com/office/word/2024/wordml/sdtformatlock" xmlns:w16se="http://schemas.microsoft.com/office/word/2015/wordml/symex" mc:Ignorable="w14 w15 w16se w16cid w16 w16cex w16sdtdh w16sdtfl w16du">
   <w:docDefaults>
     <w:rPrDefault>
       <w:rPr>
@@ -1091,7 +1073,7 @@
       </w:pPr>
     </w:pPrDefault>
   </w:docDefaults>
-  <w:latentStyles w:defLockedState="0" w:defUIPriority="99" w:defSemiHidden="0" w:defUnhideWhenUsed="0" w:defQFormat="0" w:count="377">
+  <w:latentStyles w:defLockedState="0" w:defUIPriority="99" w:defSemiHidden="0" w:defUnhideWhenUsed="0" w:defQFormat="0" w:count="376">
     <w:lsdException w:name="Normal" w:uiPriority="0" w:qFormat="1"/>
     <w:lsdException w:name="heading 1" w:uiPriority="9" w:qFormat="1"/>
     <w:lsdException w:name="heading 2" w:semiHidden="1" w:uiPriority="9" w:unhideWhenUsed="1" w:qFormat="1"/>
@@ -1197,6 +1179,7 @@
     <w:lsdException w:name="HTML Sample" w:semiHidden="1" w:unhideWhenUsed="1"/>
     <w:lsdException w:name="HTML Typewriter" w:semiHidden="1" w:unhideWhenUsed="1"/>
     <w:lsdException w:name="HTML Variable" w:semiHidden="1" w:unhideWhenUsed="1"/>
+    <w:lsdException w:name="Normal Table" w:semiHidden="1" w:unhideWhenUsed="1"/>
     <w:lsdException w:name="annotation subject" w:semiHidden="1" w:unhideWhenUsed="1"/>
     <w:lsdException w:name="No List" w:semiHidden="1" w:unhideWhenUsed="1"/>
     <w:lsdException w:name="Outline List 1" w:semiHidden="1" w:unhideWhenUsed="1"/>
@@ -1243,8 +1226,10 @@
     <w:lsdException w:name="Table Subtle 2" w:semiHidden="1" w:unhideWhenUsed="1"/>
     <w:lsdException w:name="Table Web 1" w:semiHidden="1" w:unhideWhenUsed="1"/>
     <w:lsdException w:name="Table Web 2" w:semiHidden="1" w:unhideWhenUsed="1"/>
+    <w:lsdException w:name="Table Web 3" w:semiHidden="1" w:unhideWhenUsed="1"/>
     <w:lsdException w:name="Balloon Text" w:semiHidden="1" w:unhideWhenUsed="1"/>
     <w:lsdException w:name="Table Grid" w:uiPriority="59"/>
+    <w:lsdException w:name="Table Theme" w:semiHidden="1" w:unhideWhenUsed="1"/>
     <w:lsdException w:name="Placeholder Text" w:semiHidden="1"/>
     <w:lsdException w:name="No Spacing" w:uiPriority="1" w:qFormat="1"/>
     <w:lsdException w:name="Light Shading" w:uiPriority="60"/>
@@ -1465,7 +1450,6 @@
     <w:lsdException w:name="Hashtag" w:semiHidden="1" w:unhideWhenUsed="1"/>
     <w:lsdException w:name="Unresolved Mention" w:semiHidden="1" w:unhideWhenUsed="1"/>
     <w:lsdException w:name="Smart Link" w:semiHidden="1" w:unhideWhenUsed="1"/>
-    <w:lsdException w:name="Smart Link Error" w:semiHidden="1" w:unhideWhenUsed="1"/>
   </w:latentStyles>
   <w:style w:type="paragraph" w:default="1" w:styleId="Normal">
     <w:name w:val="Normal"/>

</xml_diff>